<commit_message>
Removed actual class IDs, enrollment keys, and Skytap URLs and replaced them with <<___>> placeholders.
</commit_message>
<xml_diff>
--- a/PostClassSurveyInstructions.docx
+++ b/PostClassSurveyInstructions.docx
@@ -15,7 +15,16 @@
           <w:sz w:val="44"/>
           <w:szCs w:val="44"/>
         </w:rPr>
-        <w:t>Please fill out our post-course survey, located at</w:t>
+        <w:t>Please fill out our pos</w:t>
+      </w:r>
+      <w:bookmarkStart w:id="0" w:name="_GoBack"/>
+      <w:bookmarkEnd w:id="0"/>
+      <w:r>
+        <w:rPr>
+          <w:sz w:val="44"/>
+          <w:szCs w:val="44"/>
+        </w:rPr>
+        <w:t>t-course survey, located at</w:t>
       </w:r>
       <w:r>
         <w:rPr>
@@ -148,7 +157,21 @@
           <w:sz w:val="32"/>
           <w:szCs w:val="32"/>
         </w:rPr>
-        <w:t xml:space="preserve"> Key </w:t>
+        <w:t xml:space="preserve"> Key</w:t>
+      </w:r>
+      <w:r>
+        <w:rPr>
+          <w:sz w:val="32"/>
+          <w:szCs w:val="32"/>
+        </w:rPr>
+        <w:t xml:space="preserve">  </w:t>
+      </w:r>
+      <w:r>
+        <w:rPr>
+          <w:sz w:val="32"/>
+          <w:szCs w:val="32"/>
+        </w:rPr>
+        <w:t xml:space="preserve"> </w:t>
       </w:r>
       <w:r>
         <w:rPr>
@@ -159,7 +182,31 @@
           <w:sz w:val="40"/>
           <w:szCs w:val="40"/>
         </w:rPr>
-        <w:t>mApRE4ru</w:t>
+        <w:t>&lt;&lt;</w:t>
+      </w:r>
+      <w:proofErr w:type="spellStart"/>
+      <w:r>
+        <w:rPr>
+          <w:rStyle w:val="b"/>
+          <w:rFonts w:ascii="Arial" w:hAnsi="Arial" w:cs="Arial"/>
+          <w:b/>
+          <w:bCs/>
+          <w:sz w:val="40"/>
+          <w:szCs w:val="40"/>
+        </w:rPr>
+        <w:t>classKey</w:t>
+      </w:r>
+      <w:proofErr w:type="spellEnd"/>
+      <w:r>
+        <w:rPr>
+          <w:rStyle w:val="b"/>
+          <w:rFonts w:ascii="Arial" w:hAnsi="Arial" w:cs="Arial"/>
+          <w:b/>
+          <w:bCs/>
+          <w:sz w:val="40"/>
+          <w:szCs w:val="40"/>
+        </w:rPr>
+        <w:t>&gt;&gt;</w:t>
       </w:r>
       <w:r>
         <w:rPr>
@@ -174,6 +221,17 @@
       </w:r>
       <w:r>
         <w:rPr>
+          <w:rStyle w:val="b"/>
+          <w:rFonts w:ascii="Arial" w:hAnsi="Arial" w:cs="Arial"/>
+          <w:b/>
+          <w:bCs/>
+          <w:sz w:val="20"/>
+          <w:szCs w:val="20"/>
+        </w:rPr>
+        <w:t xml:space="preserve">  </w:t>
+      </w:r>
+      <w:r>
+        <w:rPr>
           <w:sz w:val="32"/>
           <w:szCs w:val="32"/>
         </w:rPr>
@@ -244,16 +302,7 @@
           <w:sz w:val="32"/>
           <w:szCs w:val="32"/>
         </w:rPr>
-        <w:t xml:space="preserve">  ----</w:t>
-      </w:r>
-      <w:bookmarkStart w:id="0" w:name="_GoBack"/>
-      <w:bookmarkEnd w:id="0"/>
-      <w:r>
-        <w:rPr>
-          <w:sz w:val="32"/>
-          <w:szCs w:val="32"/>
-        </w:rPr>
-        <w:t>-----------------------------------------------------</w:t>
+        <w:t xml:space="preserve">  ---------------------------------------------------------</w:t>
       </w:r>
       <w:proofErr w:type="gramEnd"/>
       <w:r>

</xml_diff>